<commit_message>
feat(create-turbo): apply official-starter transform
</commit_message>
<xml_diff>
--- a/0to1/Week11/Week11.docx
+++ b/0to1/Week11/Week11.docx
@@ -17,368 +17,638 @@
           <w:szCs w:val="40"/>
           <w:lang w:val="en-US"/>
         </w:rPr>
-        <w:t>Week 1</w:t>
-      </w:r>
+        <w:t>Week 11</w:t>
+      </w:r>
+    </w:p>
+    <w:p>
+      <w:pPr>
+        <w:rPr>
+          <w:lang w:val="en-US"/>
+        </w:rPr>
+      </w:pPr>
       <w:r>
         <w:rPr>
           <w:b/>
           <w:bCs/>
-          <w:sz w:val="40"/>
-          <w:szCs w:val="40"/>
-          <w:lang w:val="en-US"/>
-        </w:rPr>
-        <w:t>1</w:t>
-      </w:r>
-    </w:p>
-    <w:p>
-      <w:pPr>
-        <w:rPr>
-          <w:lang w:val="en-US"/>
-        </w:rPr>
-      </w:pPr>
+          <w:lang w:val="en-US"/>
+        </w:rPr>
+        <w:t xml:space="preserve">11.1 Serverless </w:t>
+      </w:r>
+      <w:proofErr w:type="spellStart"/>
       <w:r>
         <w:rPr>
           <w:b/>
           <w:bCs/>
           <w:lang w:val="en-US"/>
         </w:rPr>
-        <w:t>1</w:t>
-      </w:r>
+        <w:t>Fns</w:t>
+      </w:r>
+      <w:proofErr w:type="spellEnd"/>
+    </w:p>
+    <w:p>
+      <w:pPr>
+        <w:pStyle w:val="ListParagraph"/>
+        <w:numPr>
+          <w:ilvl w:val="0"/>
+          <w:numId w:val="1"/>
+        </w:numPr>
+        <w:rPr>
+          <w:lang w:val="en-US"/>
+        </w:rPr>
+      </w:pPr>
+      <w:proofErr w:type="spellStart"/>
+      <w:r>
+        <w:rPr>
+          <w:lang w:val="en-US"/>
+        </w:rPr>
+        <w:t>npm</w:t>
+      </w:r>
+      <w:proofErr w:type="spellEnd"/>
+      <w:r>
+        <w:rPr>
+          <w:lang w:val="en-US"/>
+        </w:rPr>
+        <w:t xml:space="preserve"> create </w:t>
+      </w:r>
+      <w:proofErr w:type="spellStart"/>
+      <w:r>
+        <w:rPr>
+          <w:lang w:val="en-US"/>
+        </w:rPr>
+        <w:t>cloudflare</w:t>
+      </w:r>
+      <w:proofErr w:type="spellEnd"/>
+      <w:r>
+        <w:rPr>
+          <w:lang w:val="en-US"/>
+        </w:rPr>
+        <w:t xml:space="preserve"> -- my-app</w:t>
+      </w:r>
+    </w:p>
+    <w:p>
+      <w:pPr>
+        <w:pStyle w:val="ListParagraph"/>
+        <w:numPr>
+          <w:ilvl w:val="0"/>
+          <w:numId w:val="1"/>
+        </w:numPr>
+        <w:rPr>
+          <w:lang w:val="en-US"/>
+        </w:rPr>
+      </w:pPr>
+      <w:r>
+        <w:rPr>
+          <w:lang w:val="en-US"/>
+        </w:rPr>
+        <w:t xml:space="preserve">We are using </w:t>
+      </w:r>
+      <w:r>
+        <w:rPr>
+          <w:lang w:val="en-US"/>
+        </w:rPr>
+        <w:t>Cloudflare</w:t>
+      </w:r>
+      <w:r>
+        <w:rPr>
+          <w:lang w:val="en-US"/>
+        </w:rPr>
+        <w:t xml:space="preserve"> workers, </w:t>
+      </w:r>
+      <w:r>
+        <w:rPr>
+          <w:lang w:val="en-US"/>
+        </w:rPr>
+        <w:t>GCP has functions, AWS has lambda.</w:t>
+      </w:r>
+    </w:p>
+    <w:p>
+      <w:pPr>
+        <w:pStyle w:val="ListParagraph"/>
+        <w:numPr>
+          <w:ilvl w:val="0"/>
+          <w:numId w:val="1"/>
+        </w:numPr>
+        <w:rPr>
+          <w:lang w:val="en-US"/>
+        </w:rPr>
+      </w:pPr>
+      <w:r>
+        <w:rPr>
+          <w:lang w:val="en-US"/>
+        </w:rPr>
+        <w:t>A worker is mini node JS process.</w:t>
+      </w:r>
+    </w:p>
+    <w:p>
+      <w:pPr>
+        <w:pStyle w:val="ListParagraph"/>
+        <w:numPr>
+          <w:ilvl w:val="0"/>
+          <w:numId w:val="1"/>
+        </w:numPr>
+        <w:rPr>
+          <w:lang w:val="en-US"/>
+        </w:rPr>
+      </w:pPr>
+      <w:r>
+        <w:rPr>
+          <w:lang w:val="en-US"/>
+        </w:rPr>
+        <w:t>AWS lamb</w:t>
+      </w:r>
+      <w:r>
+        <w:rPr>
+          <w:lang w:val="en-US"/>
+        </w:rPr>
+        <w:t>d</w:t>
+      </w:r>
+      <w:r>
+        <w:rPr>
+          <w:lang w:val="en-US"/>
+        </w:rPr>
+        <w:t>a is most widely used. In serverless backends, we pay per request. It is not ideal at scale.</w:t>
+      </w:r>
+    </w:p>
+    <w:p>
+      <w:pPr>
+        <w:pStyle w:val="ListParagraph"/>
+        <w:numPr>
+          <w:ilvl w:val="0"/>
+          <w:numId w:val="1"/>
+        </w:numPr>
+        <w:rPr>
+          <w:lang w:val="en-US"/>
+        </w:rPr>
+      </w:pPr>
+      <w:proofErr w:type="spellStart"/>
+      <w:r>
+        <w:rPr>
+          <w:lang w:val="en-US"/>
+        </w:rPr>
+        <w:t>npx</w:t>
+      </w:r>
+      <w:proofErr w:type="spellEnd"/>
+      <w:r>
+        <w:rPr>
+          <w:lang w:val="en-US"/>
+        </w:rPr>
+        <w:t xml:space="preserve"> wrangler login</w:t>
+      </w:r>
+    </w:p>
+    <w:p>
+      <w:pPr>
+        <w:pStyle w:val="ListParagraph"/>
+        <w:numPr>
+          <w:ilvl w:val="0"/>
+          <w:numId w:val="1"/>
+        </w:numPr>
+        <w:rPr>
+          <w:lang w:val="en-US"/>
+        </w:rPr>
+      </w:pPr>
+      <w:proofErr w:type="spellStart"/>
+      <w:r>
+        <w:rPr>
+          <w:lang w:val="en-US"/>
+        </w:rPr>
+        <w:t>npx</w:t>
+      </w:r>
+      <w:proofErr w:type="spellEnd"/>
+      <w:r>
+        <w:rPr>
+          <w:lang w:val="en-US"/>
+        </w:rPr>
+        <w:t xml:space="preserve"> wrangler </w:t>
+      </w:r>
+      <w:proofErr w:type="spellStart"/>
+      <w:r>
+        <w:rPr>
+          <w:lang w:val="en-US"/>
+        </w:rPr>
+        <w:t>whoami</w:t>
+      </w:r>
+      <w:proofErr w:type="spellEnd"/>
+    </w:p>
+    <w:p>
+      <w:pPr>
+        <w:pStyle w:val="ListParagraph"/>
+        <w:numPr>
+          <w:ilvl w:val="0"/>
+          <w:numId w:val="1"/>
+        </w:numPr>
+        <w:rPr>
+          <w:lang w:val="en-US"/>
+        </w:rPr>
+      </w:pPr>
+      <w:r>
+        <w:rPr>
+          <w:lang w:val="en-US"/>
+        </w:rPr>
+        <w:t>Whenever there’s an async call inside the function, the function returns a promise of the return type like Promise&lt;Response&gt; or Promise&lt;number&gt;.</w:t>
+      </w:r>
+    </w:p>
+    <w:p>
+      <w:pPr>
+        <w:pStyle w:val="ListParagraph"/>
+        <w:numPr>
+          <w:ilvl w:val="0"/>
+          <w:numId w:val="1"/>
+        </w:numPr>
+        <w:rPr>
+          <w:lang w:val="en-US"/>
+        </w:rPr>
+      </w:pPr>
+      <w:r>
+        <w:rPr>
+          <w:lang w:val="en-US"/>
+        </w:rPr>
+        <w:t xml:space="preserve">Change in </w:t>
+      </w:r>
+      <w:proofErr w:type="spellStart"/>
+      <w:proofErr w:type="gramStart"/>
+      <w:r>
+        <w:rPr>
+          <w:lang w:val="en-US"/>
+        </w:rPr>
+        <w:t>wrangler.toml</w:t>
+      </w:r>
+      <w:proofErr w:type="spellEnd"/>
+      <w:proofErr w:type="gramEnd"/>
+      <w:r>
+        <w:rPr>
+          <w:lang w:val="en-US"/>
+        </w:rPr>
+        <w:t xml:space="preserve"> the name if you want to start another worker.</w:t>
+      </w:r>
+    </w:p>
+    <w:p>
+      <w:pPr>
+        <w:pStyle w:val="ListParagraph"/>
+        <w:numPr>
+          <w:ilvl w:val="0"/>
+          <w:numId w:val="1"/>
+        </w:numPr>
+        <w:rPr>
+          <w:lang w:val="en-US"/>
+        </w:rPr>
+      </w:pPr>
+      <w:r>
+        <w:rPr>
+          <w:lang w:val="en-US"/>
+        </w:rPr>
+        <w:t>Express does not work on Cloudflare workers.</w:t>
+      </w:r>
+    </w:p>
+    <w:p>
+      <w:pPr>
+        <w:pStyle w:val="ListParagraph"/>
+        <w:numPr>
+          <w:ilvl w:val="0"/>
+          <w:numId w:val="1"/>
+        </w:numPr>
+        <w:rPr>
+          <w:lang w:val="en-US"/>
+        </w:rPr>
+      </w:pPr>
+      <w:proofErr w:type="spellStart"/>
+      <w:r>
+        <w:rPr>
+          <w:lang w:val="en-US"/>
+        </w:rPr>
+        <w:t>Hono</w:t>
+      </w:r>
+      <w:proofErr w:type="spellEnd"/>
+      <w:r>
+        <w:rPr>
+          <w:lang w:val="en-US"/>
+        </w:rPr>
+        <w:t xml:space="preserve"> is a routing framework like express. Wrangler is a CLI for connecting to </w:t>
+      </w:r>
+      <w:proofErr w:type="spellStart"/>
+      <w:r>
+        <w:rPr>
+          <w:lang w:val="en-US"/>
+        </w:rPr>
+        <w:t>cloudflare</w:t>
+      </w:r>
+      <w:proofErr w:type="spellEnd"/>
+      <w:r>
+        <w:rPr>
+          <w:lang w:val="en-US"/>
+        </w:rPr>
+        <w:t>.</w:t>
+      </w:r>
+    </w:p>
+    <w:p>
+      <w:pPr>
+        <w:rPr>
+          <w:lang w:val="en-US"/>
+        </w:rPr>
+      </w:pPr>
+    </w:p>
+    <w:p>
+      <w:pPr>
+        <w:rPr>
+          <w:lang w:val="en-US"/>
+        </w:rPr>
+      </w:pPr>
       <w:r>
         <w:rPr>
           <w:b/>
           <w:bCs/>
           <w:lang w:val="en-US"/>
         </w:rPr>
-        <w:t xml:space="preserve">1.1 Serverless </w:t>
+        <w:t>11.2 AWS Deployments</w:t>
+      </w:r>
+    </w:p>
+    <w:p>
+      <w:pPr>
+        <w:pStyle w:val="ListParagraph"/>
+        <w:numPr>
+          <w:ilvl w:val="0"/>
+          <w:numId w:val="2"/>
+        </w:numPr>
+        <w:rPr>
+          <w:lang w:val="en-US"/>
+        </w:rPr>
+      </w:pPr>
+      <w:r>
+        <w:rPr>
+          <w:lang w:val="en-US"/>
+        </w:rPr>
+        <w:t>SSH stands f</w:t>
+      </w:r>
+      <w:r>
+        <w:rPr>
+          <w:lang w:val="en-US"/>
+        </w:rPr>
+        <w:t>or secure shell.</w:t>
+      </w:r>
+    </w:p>
+    <w:p>
+      <w:pPr>
+        <w:pStyle w:val="ListParagraph"/>
+        <w:numPr>
+          <w:ilvl w:val="0"/>
+          <w:numId w:val="2"/>
+        </w:numPr>
+        <w:rPr>
+          <w:lang w:val="en-US"/>
+        </w:rPr>
+      </w:pPr>
+      <w:r>
+        <w:rPr>
+          <w:lang w:val="en-US"/>
+        </w:rPr>
+        <w:t>SSH is used for connecting to AWS through your mac and deploy your code there. The default port is 22.</w:t>
+      </w:r>
+    </w:p>
+    <w:p>
+      <w:pPr>
+        <w:pStyle w:val="ListParagraph"/>
+        <w:numPr>
+          <w:ilvl w:val="0"/>
+          <w:numId w:val="2"/>
+        </w:numPr>
+        <w:rPr>
+          <w:lang w:val="en-US"/>
+        </w:rPr>
+      </w:pPr>
+      <w:r>
+        <w:rPr>
+          <w:lang w:val="en-US"/>
+        </w:rPr>
+        <w:t>Default port for HTTP is 80, default port for HTTPS is 443.</w:t>
+      </w:r>
+    </w:p>
+    <w:p>
+      <w:pPr>
+        <w:pStyle w:val="ListParagraph"/>
+        <w:numPr>
+          <w:ilvl w:val="0"/>
+          <w:numId w:val="2"/>
+        </w:numPr>
+        <w:rPr>
+          <w:lang w:val="en-US"/>
+        </w:rPr>
+      </w:pPr>
+      <w:r>
+        <w:rPr>
+          <w:lang w:val="en-US"/>
+        </w:rPr>
+        <w:t>Since the default port is 80, you do not need to explicitly write it in the address bar.</w:t>
+      </w:r>
+    </w:p>
+    <w:p>
+      <w:pPr>
+        <w:pStyle w:val="ListParagraph"/>
+        <w:numPr>
+          <w:ilvl w:val="0"/>
+          <w:numId w:val="2"/>
+        </w:numPr>
+        <w:rPr>
+          <w:lang w:val="en-US"/>
+        </w:rPr>
+      </w:pPr>
+      <w:r>
+        <w:rPr>
+          <w:lang w:val="en-US"/>
+        </w:rPr>
+        <w:t>ssh -i saad-test-</w:t>
+      </w:r>
+      <w:r>
+        <w:rPr>
+          <w:lang w:val="en-US"/>
+        </w:rPr>
+        <w:t>1</w:t>
+      </w:r>
+      <w:r>
+        <w:rPr>
+          <w:lang w:val="en-US"/>
+        </w:rPr>
+        <w:t xml:space="preserve">.pem </w:t>
+      </w:r>
+      <w:r>
+        <w:rPr>
+          <w:lang w:val="en-US"/>
+        </w:rPr>
+        <w:t>ubuntu@13.234.111.39</w:t>
+      </w:r>
+      <w:r>
+        <w:rPr>
+          <w:lang w:val="en-US"/>
+        </w:rPr>
+        <w:t xml:space="preserve"> – for connecting to the server.</w:t>
+      </w:r>
+    </w:p>
+    <w:p>
+      <w:pPr>
+        <w:pStyle w:val="ListParagraph"/>
+        <w:numPr>
+          <w:ilvl w:val="0"/>
+          <w:numId w:val="2"/>
+        </w:numPr>
+        <w:rPr>
+          <w:lang w:val="en-US"/>
+        </w:rPr>
+      </w:pPr>
+      <w:r>
+        <w:rPr>
+          <w:lang w:val="en-US"/>
+        </w:rPr>
+        <w:t>13.234.111.39</w:t>
+      </w:r>
+      <w:r>
+        <w:rPr>
+          <w:lang w:val="en-US"/>
+        </w:rPr>
+        <w:t xml:space="preserve"> is the </w:t>
+      </w:r>
+      <w:r>
+        <w:rPr>
+          <w:lang w:val="en-US"/>
+        </w:rPr>
+        <w:t>I</w:t>
+      </w:r>
+      <w:r>
+        <w:rPr>
+          <w:lang w:val="en-US"/>
+        </w:rPr>
+        <w:t>P</w:t>
+      </w:r>
+      <w:r>
+        <w:rPr>
+          <w:lang w:val="en-US"/>
+        </w:rPr>
+        <w:t xml:space="preserve"> of your machine.</w:t>
+      </w:r>
+    </w:p>
+    <w:p>
+      <w:pPr>
+        <w:pStyle w:val="ListParagraph"/>
+        <w:numPr>
+          <w:ilvl w:val="0"/>
+          <w:numId w:val="2"/>
+        </w:numPr>
+        <w:rPr>
+          <w:lang w:val="en-US"/>
+        </w:rPr>
+      </w:pPr>
+      <w:r>
+        <w:rPr>
+          <w:lang w:val="en-US"/>
+        </w:rPr>
+        <w:t>chmod 700 saad-test-</w:t>
+      </w:r>
+      <w:r>
+        <w:rPr>
+          <w:lang w:val="en-US"/>
+        </w:rPr>
+        <w:t>1</w:t>
+      </w:r>
+      <w:r>
+        <w:rPr>
+          <w:lang w:val="en-US"/>
+        </w:rPr>
+        <w:t>.pem</w:t>
+      </w:r>
+      <w:r>
+        <w:rPr>
+          <w:lang w:val="en-US"/>
+        </w:rPr>
+        <w:t>. This changes the permissions that the current user logged in to the mac has for the file. It makes it more restrictive. So, other users can’t access.</w:t>
+      </w:r>
+    </w:p>
+    <w:p>
+      <w:pPr>
+        <w:pStyle w:val="ListParagraph"/>
+        <w:numPr>
+          <w:ilvl w:val="0"/>
+          <w:numId w:val="2"/>
+        </w:numPr>
+        <w:rPr>
+          <w:lang w:val="en-US"/>
+        </w:rPr>
+      </w:pPr>
+      <w:r>
+        <w:rPr>
+          <w:lang w:val="en-US"/>
+        </w:rPr>
+        <w:t>Now rerun the connecting command.</w:t>
+      </w:r>
+    </w:p>
+    <w:p>
+      <w:pPr>
+        <w:pStyle w:val="ListParagraph"/>
+        <w:numPr>
+          <w:ilvl w:val="0"/>
+          <w:numId w:val="2"/>
+        </w:numPr>
+        <w:rPr>
+          <w:lang w:val="en-US"/>
+        </w:rPr>
+      </w:pPr>
+      <w:r>
+        <w:rPr>
+          <w:lang w:val="en-US"/>
+        </w:rPr>
+        <w:t>saad-test-1.pem is the certificate file for connecting to the AWS server.</w:t>
+      </w:r>
+    </w:p>
+    <w:p>
+      <w:pPr>
+        <w:pStyle w:val="ListParagraph"/>
+        <w:numPr>
+          <w:ilvl w:val="0"/>
+          <w:numId w:val="2"/>
+        </w:numPr>
+        <w:rPr>
+          <w:lang w:val="en-US"/>
+        </w:rPr>
+      </w:pPr>
+      <w:r>
+        <w:rPr>
+          <w:lang w:val="en-US"/>
+        </w:rPr>
+        <w:t>If you’re EC2 instance does not have access to the internet,</w:t>
+      </w:r>
+      <w:r>
+        <w:rPr>
+          <w:lang w:val="en-US"/>
+        </w:rPr>
+        <w:t xml:space="preserve"> it means that your AWS server is not able to a hit a DNS server. DNS server resolves google.com to its IP address. Use sudo vi /etc/resolv.conf to open and edit this file. Paste nameserver 8.8.8.8 and exit the file.</w:t>
+      </w:r>
+    </w:p>
+    <w:p>
+      <w:pPr>
+        <w:pStyle w:val="ListParagraph"/>
+        <w:numPr>
+          <w:ilvl w:val="0"/>
+          <w:numId w:val="2"/>
+        </w:numPr>
+        <w:rPr>
+          <w:lang w:val="en-US"/>
+        </w:rPr>
+      </w:pPr>
+      <w:r>
+        <w:rPr>
+          <w:lang w:val="en-US"/>
+        </w:rPr>
+        <w:t xml:space="preserve">Sudo mean super user do. I for insert. Esc + : + </w:t>
       </w:r>
       <w:proofErr w:type="spellStart"/>
       <w:r>
         <w:rPr>
-          <w:b/>
-          <w:bCs/>
-          <w:lang w:val="en-US"/>
-        </w:rPr>
-        <w:t>Fns</w:t>
+          <w:lang w:val="en-US"/>
+        </w:rPr>
+        <w:t>wq</w:t>
       </w:r>
       <w:proofErr w:type="spellEnd"/>
-    </w:p>
-    <w:p>
-      <w:pPr>
-        <w:pStyle w:val="ListParagraph"/>
-        <w:numPr>
-          <w:ilvl w:val="0"/>
-          <w:numId w:val="1"/>
-        </w:numPr>
-        <w:rPr>
-          <w:lang w:val="en-US"/>
-        </w:rPr>
-      </w:pPr>
-      <w:proofErr w:type="spellStart"/>
-      <w:r>
-        <w:rPr>
-          <w:lang w:val="en-US"/>
-        </w:rPr>
-        <w:t>npm</w:t>
-      </w:r>
-      <w:proofErr w:type="spellEnd"/>
-      <w:r>
-        <w:rPr>
-          <w:lang w:val="en-US"/>
-        </w:rPr>
-        <w:t xml:space="preserve"> create </w:t>
-      </w:r>
-      <w:proofErr w:type="spellStart"/>
-      <w:r>
-        <w:rPr>
-          <w:lang w:val="en-US"/>
-        </w:rPr>
-        <w:t>cloudflare</w:t>
-      </w:r>
-      <w:proofErr w:type="spellEnd"/>
-      <w:r>
-        <w:rPr>
-          <w:lang w:val="en-US"/>
-        </w:rPr>
-        <w:t xml:space="preserve"> -- my-app</w:t>
-      </w:r>
-    </w:p>
-    <w:p>
-      <w:pPr>
-        <w:pStyle w:val="ListParagraph"/>
-        <w:numPr>
-          <w:ilvl w:val="0"/>
-          <w:numId w:val="1"/>
-        </w:numPr>
-        <w:rPr>
-          <w:lang w:val="en-US"/>
-        </w:rPr>
-      </w:pPr>
-      <w:r>
-        <w:rPr>
-          <w:lang w:val="en-US"/>
-        </w:rPr>
-        <w:t xml:space="preserve">We are using </w:t>
-      </w:r>
-      <w:r>
-        <w:rPr>
-          <w:lang w:val="en-US"/>
-        </w:rPr>
-        <w:t>Cloudflare</w:t>
-      </w:r>
-      <w:r>
-        <w:rPr>
-          <w:lang w:val="en-US"/>
-        </w:rPr>
-        <w:t xml:space="preserve"> workers, </w:t>
-      </w:r>
-      <w:r>
-        <w:rPr>
-          <w:lang w:val="en-US"/>
-        </w:rPr>
-        <w:t>GCP has functions, AWS has lambda.</w:t>
-      </w:r>
-    </w:p>
-    <w:p>
-      <w:pPr>
-        <w:pStyle w:val="ListParagraph"/>
-        <w:numPr>
-          <w:ilvl w:val="0"/>
-          <w:numId w:val="1"/>
-        </w:numPr>
-        <w:rPr>
-          <w:lang w:val="en-US"/>
-        </w:rPr>
-      </w:pPr>
-      <w:r>
-        <w:rPr>
-          <w:lang w:val="en-US"/>
-        </w:rPr>
-        <w:t>A worker is mini node JS process.</w:t>
-      </w:r>
-    </w:p>
-    <w:p>
-      <w:pPr>
-        <w:pStyle w:val="ListParagraph"/>
-        <w:numPr>
-          <w:ilvl w:val="0"/>
-          <w:numId w:val="1"/>
-        </w:numPr>
-        <w:rPr>
-          <w:lang w:val="en-US"/>
-        </w:rPr>
-      </w:pPr>
-      <w:r>
-        <w:rPr>
-          <w:lang w:val="en-US"/>
-        </w:rPr>
-        <w:t xml:space="preserve">AWS </w:t>
-      </w:r>
-      <w:proofErr w:type="spellStart"/>
-      <w:r>
-        <w:rPr>
-          <w:lang w:val="en-US"/>
-        </w:rPr>
-        <w:t>lamba</w:t>
-      </w:r>
-      <w:proofErr w:type="spellEnd"/>
-      <w:r>
-        <w:rPr>
-          <w:lang w:val="en-US"/>
-        </w:rPr>
-        <w:t xml:space="preserve"> is most widely used. In serverless backends, we pay per request. It is not ideal at scale.</w:t>
-      </w:r>
-    </w:p>
-    <w:p>
-      <w:pPr>
-        <w:pStyle w:val="ListParagraph"/>
-        <w:numPr>
-          <w:ilvl w:val="0"/>
-          <w:numId w:val="1"/>
-        </w:numPr>
-        <w:rPr>
-          <w:lang w:val="en-US"/>
-        </w:rPr>
-      </w:pPr>
-      <w:proofErr w:type="spellStart"/>
-      <w:r>
-        <w:rPr>
-          <w:lang w:val="en-US"/>
-        </w:rPr>
-        <w:t>npx</w:t>
-      </w:r>
-      <w:proofErr w:type="spellEnd"/>
-      <w:r>
-        <w:rPr>
-          <w:lang w:val="en-US"/>
-        </w:rPr>
-        <w:t xml:space="preserve"> wrangler login</w:t>
-      </w:r>
-    </w:p>
-    <w:p>
-      <w:pPr>
-        <w:pStyle w:val="ListParagraph"/>
-        <w:numPr>
-          <w:ilvl w:val="0"/>
-          <w:numId w:val="1"/>
-        </w:numPr>
-        <w:rPr>
-          <w:lang w:val="en-US"/>
-        </w:rPr>
-      </w:pPr>
-      <w:proofErr w:type="spellStart"/>
-      <w:r>
-        <w:rPr>
-          <w:lang w:val="en-US"/>
-        </w:rPr>
-        <w:t>npx</w:t>
-      </w:r>
-      <w:proofErr w:type="spellEnd"/>
-      <w:r>
-        <w:rPr>
-          <w:lang w:val="en-US"/>
-        </w:rPr>
-        <w:t xml:space="preserve"> wrangler </w:t>
-      </w:r>
-      <w:proofErr w:type="spellStart"/>
-      <w:r>
-        <w:rPr>
-          <w:lang w:val="en-US"/>
-        </w:rPr>
-        <w:t>whoami</w:t>
-      </w:r>
-      <w:proofErr w:type="spellEnd"/>
-    </w:p>
-    <w:p>
-      <w:pPr>
-        <w:pStyle w:val="ListParagraph"/>
-        <w:numPr>
-          <w:ilvl w:val="0"/>
-          <w:numId w:val="1"/>
-        </w:numPr>
-        <w:rPr>
-          <w:lang w:val="en-US"/>
-        </w:rPr>
-      </w:pPr>
-      <w:r>
-        <w:rPr>
-          <w:lang w:val="en-US"/>
-        </w:rPr>
-        <w:t>Whenever there’s an async call inside the function, the function returns a promise of the return type like Promise&lt;Response&gt; or Promise&lt;number&gt;.</w:t>
-      </w:r>
-    </w:p>
-    <w:p>
-      <w:pPr>
-        <w:pStyle w:val="ListParagraph"/>
-        <w:numPr>
-          <w:ilvl w:val="0"/>
-          <w:numId w:val="1"/>
-        </w:numPr>
-        <w:rPr>
-          <w:lang w:val="en-US"/>
-        </w:rPr>
-      </w:pPr>
-      <w:r>
-        <w:rPr>
-          <w:lang w:val="en-US"/>
-        </w:rPr>
-        <w:t xml:space="preserve">Change in </w:t>
-      </w:r>
-      <w:proofErr w:type="spellStart"/>
-      <w:proofErr w:type="gramStart"/>
-      <w:r>
-        <w:rPr>
-          <w:lang w:val="en-US"/>
-        </w:rPr>
-        <w:t>wrangler.toml</w:t>
-      </w:r>
-      <w:proofErr w:type="spellEnd"/>
-      <w:proofErr w:type="gramEnd"/>
-      <w:r>
-        <w:rPr>
-          <w:lang w:val="en-US"/>
-        </w:rPr>
-        <w:t xml:space="preserve"> the name if you want to start another worker.</w:t>
-      </w:r>
-    </w:p>
-    <w:p>
-      <w:pPr>
-        <w:pStyle w:val="ListParagraph"/>
-        <w:numPr>
-          <w:ilvl w:val="0"/>
-          <w:numId w:val="1"/>
-        </w:numPr>
-        <w:rPr>
-          <w:lang w:val="en-US"/>
-        </w:rPr>
-      </w:pPr>
-      <w:r>
-        <w:rPr>
-          <w:lang w:val="en-US"/>
-        </w:rPr>
-        <w:t>Express does not work on Cloudflare workers.</w:t>
-      </w:r>
-    </w:p>
-    <w:p>
-      <w:pPr>
-        <w:pStyle w:val="ListParagraph"/>
-        <w:numPr>
-          <w:ilvl w:val="0"/>
-          <w:numId w:val="1"/>
-        </w:numPr>
-        <w:rPr>
-          <w:lang w:val="en-US"/>
-        </w:rPr>
-      </w:pPr>
-      <w:proofErr w:type="spellStart"/>
-      <w:r>
-        <w:rPr>
-          <w:lang w:val="en-US"/>
-        </w:rPr>
-        <w:t>Hono</w:t>
-      </w:r>
-      <w:proofErr w:type="spellEnd"/>
-      <w:r>
-        <w:rPr>
-          <w:lang w:val="en-US"/>
-        </w:rPr>
-        <w:t xml:space="preserve"> is a routing framework like express. Wrangler is a CLI for connecting to </w:t>
-      </w:r>
-      <w:proofErr w:type="spellStart"/>
-      <w:r>
-        <w:rPr>
-          <w:lang w:val="en-US"/>
-        </w:rPr>
-        <w:t>cloudflare</w:t>
-      </w:r>
-      <w:proofErr w:type="spellEnd"/>
-      <w:r>
-        <w:rPr>
-          <w:lang w:val="en-US"/>
-        </w:rPr>
-        <w:t>.</w:t>
-      </w:r>
-    </w:p>
-    <w:p>
-      <w:pPr>
-        <w:rPr>
-          <w:lang w:val="en-US"/>
-        </w:rPr>
-      </w:pPr>
-    </w:p>
-    <w:p>
-      <w:pPr>
-        <w:rPr>
-          <w:lang w:val="en-US"/>
-        </w:rPr>
-      </w:pPr>
-      <w:r>
-        <w:rPr>
-          <w:b/>
-          <w:bCs/>
-          <w:lang w:val="en-US"/>
-        </w:rPr>
-        <w:t>11.2 AWS Deployments</w:t>
+      <w:r>
+        <w:rPr>
+          <w:lang w:val="en-US"/>
+        </w:rPr>
+        <w:t xml:space="preserve"> to exit the file.</w:t>
       </w:r>
     </w:p>
     <w:p>
@@ -396,308 +666,6 @@
         <w:rPr>
           <w:lang w:val="en-US"/>
         </w:rPr>
-        <w:t>SSH stands f</w:t>
-      </w:r>
-      <w:r>
-        <w:rPr>
-          <w:lang w:val="en-US"/>
-        </w:rPr>
-        <w:t>or secure shell.</w:t>
-      </w:r>
-    </w:p>
-    <w:p>
-      <w:pPr>
-        <w:pStyle w:val="ListParagraph"/>
-        <w:numPr>
-          <w:ilvl w:val="0"/>
-          <w:numId w:val="2"/>
-        </w:numPr>
-        <w:rPr>
-          <w:lang w:val="en-US"/>
-        </w:rPr>
-      </w:pPr>
-      <w:r>
-        <w:rPr>
-          <w:lang w:val="en-US"/>
-        </w:rPr>
-        <w:t>SSH is used for connecting to AWS through your mac and deploy your code there. The default port is 22.</w:t>
-      </w:r>
-    </w:p>
-    <w:p>
-      <w:pPr>
-        <w:pStyle w:val="ListParagraph"/>
-        <w:numPr>
-          <w:ilvl w:val="0"/>
-          <w:numId w:val="2"/>
-        </w:numPr>
-        <w:rPr>
-          <w:lang w:val="en-US"/>
-        </w:rPr>
-      </w:pPr>
-      <w:r>
-        <w:rPr>
-          <w:lang w:val="en-US"/>
-        </w:rPr>
-        <w:t>Default port for HTTP is 80, default port for HTTPS is 443.</w:t>
-      </w:r>
-    </w:p>
-    <w:p>
-      <w:pPr>
-        <w:pStyle w:val="ListParagraph"/>
-        <w:numPr>
-          <w:ilvl w:val="0"/>
-          <w:numId w:val="2"/>
-        </w:numPr>
-        <w:rPr>
-          <w:lang w:val="en-US"/>
-        </w:rPr>
-      </w:pPr>
-      <w:r>
-        <w:rPr>
-          <w:lang w:val="en-US"/>
-        </w:rPr>
-        <w:t>Since the default port is 80, you do not need to explicitly write it in the address bar.</w:t>
-      </w:r>
-    </w:p>
-    <w:p>
-      <w:pPr>
-        <w:pStyle w:val="ListParagraph"/>
-        <w:numPr>
-          <w:ilvl w:val="0"/>
-          <w:numId w:val="2"/>
-        </w:numPr>
-        <w:rPr>
-          <w:lang w:val="en-US"/>
-        </w:rPr>
-      </w:pPr>
-      <w:r>
-        <w:rPr>
-          <w:lang w:val="en-US"/>
-        </w:rPr>
-        <w:t>ssh -i saad-test-</w:t>
-      </w:r>
-      <w:r>
-        <w:rPr>
-          <w:lang w:val="en-US"/>
-        </w:rPr>
-        <w:t>1</w:t>
-      </w:r>
-      <w:r>
-        <w:rPr>
-          <w:lang w:val="en-US"/>
-        </w:rPr>
-        <w:t xml:space="preserve">.pem </w:t>
-      </w:r>
-      <w:r>
-        <w:rPr>
-          <w:lang w:val="en-US"/>
-        </w:rPr>
-        <w:t>ubuntu@13.234.111.39</w:t>
-      </w:r>
-      <w:r>
-        <w:rPr>
-          <w:lang w:val="en-US"/>
-        </w:rPr>
-        <w:t xml:space="preserve"> – for connecting to the server.</w:t>
-      </w:r>
-    </w:p>
-    <w:p>
-      <w:pPr>
-        <w:pStyle w:val="ListParagraph"/>
-        <w:numPr>
-          <w:ilvl w:val="0"/>
-          <w:numId w:val="2"/>
-        </w:numPr>
-        <w:rPr>
-          <w:lang w:val="en-US"/>
-        </w:rPr>
-      </w:pPr>
-      <w:r>
-        <w:rPr>
-          <w:lang w:val="en-US"/>
-        </w:rPr>
-        <w:t>13.234.111.39</w:t>
-      </w:r>
-      <w:r>
-        <w:rPr>
-          <w:lang w:val="en-US"/>
-        </w:rPr>
-        <w:t xml:space="preserve"> is the </w:t>
-      </w:r>
-      <w:r>
-        <w:rPr>
-          <w:lang w:val="en-US"/>
-        </w:rPr>
-        <w:t>I</w:t>
-      </w:r>
-      <w:r>
-        <w:rPr>
-          <w:lang w:val="en-US"/>
-        </w:rPr>
-        <w:t>P</w:t>
-      </w:r>
-      <w:r>
-        <w:rPr>
-          <w:lang w:val="en-US"/>
-        </w:rPr>
-        <w:t xml:space="preserve"> of your machine.</w:t>
-      </w:r>
-    </w:p>
-    <w:p>
-      <w:pPr>
-        <w:pStyle w:val="ListParagraph"/>
-        <w:numPr>
-          <w:ilvl w:val="0"/>
-          <w:numId w:val="2"/>
-        </w:numPr>
-        <w:rPr>
-          <w:lang w:val="en-US"/>
-        </w:rPr>
-      </w:pPr>
-      <w:r>
-        <w:rPr>
-          <w:lang w:val="en-US"/>
-        </w:rPr>
-        <w:t xml:space="preserve">chmod 700 </w:t>
-      </w:r>
-      <w:r>
-        <w:rPr>
-          <w:lang w:val="en-US"/>
-        </w:rPr>
-        <w:t>saad-test-</w:t>
-      </w:r>
-      <w:r>
-        <w:rPr>
-          <w:lang w:val="en-US"/>
-        </w:rPr>
-        <w:t>1</w:t>
-      </w:r>
-      <w:r>
-        <w:rPr>
-          <w:lang w:val="en-US"/>
-        </w:rPr>
-        <w:t>.pem</w:t>
-      </w:r>
-      <w:r>
-        <w:rPr>
-          <w:lang w:val="en-US"/>
-        </w:rPr>
-        <w:t>. This changes the permissions that the current user logged in to the mac has for the file. It makes it more restrictive. So, other users can’t access.</w:t>
-      </w:r>
-    </w:p>
-    <w:p>
-      <w:pPr>
-        <w:pStyle w:val="ListParagraph"/>
-        <w:numPr>
-          <w:ilvl w:val="0"/>
-          <w:numId w:val="2"/>
-        </w:numPr>
-        <w:rPr>
-          <w:lang w:val="en-US"/>
-        </w:rPr>
-      </w:pPr>
-      <w:r>
-        <w:rPr>
-          <w:lang w:val="en-US"/>
-        </w:rPr>
-        <w:t>Now rerun the connecting command.</w:t>
-      </w:r>
-    </w:p>
-    <w:p>
-      <w:pPr>
-        <w:pStyle w:val="ListParagraph"/>
-        <w:numPr>
-          <w:ilvl w:val="0"/>
-          <w:numId w:val="2"/>
-        </w:numPr>
-        <w:rPr>
-          <w:lang w:val="en-US"/>
-        </w:rPr>
-      </w:pPr>
-      <w:r>
-        <w:rPr>
-          <w:lang w:val="en-US"/>
-        </w:rPr>
-        <w:t>saad-test-1.pem</w:t>
-      </w:r>
-      <w:r>
-        <w:rPr>
-          <w:lang w:val="en-US"/>
-        </w:rPr>
-        <w:t xml:space="preserve"> is the certificate file for connecting to the AWS server.</w:t>
-      </w:r>
-    </w:p>
-    <w:p>
-      <w:pPr>
-        <w:pStyle w:val="ListParagraph"/>
-        <w:numPr>
-          <w:ilvl w:val="0"/>
-          <w:numId w:val="2"/>
-        </w:numPr>
-        <w:rPr>
-          <w:lang w:val="en-US"/>
-        </w:rPr>
-      </w:pPr>
-      <w:r>
-        <w:rPr>
-          <w:lang w:val="en-US"/>
-        </w:rPr>
-        <w:t>If you’re EC2 instance does not have access to the internet,</w:t>
-      </w:r>
-      <w:r>
-        <w:rPr>
-          <w:lang w:val="en-US"/>
-        </w:rPr>
-        <w:t xml:space="preserve"> it means that your AWS server is not able to a hit a DNS server. DNS server resolves google.com to its IP address. Use sudo vi /etc/resolv.conf to open and edit this file. Paste nameserver 8.8.8.8 and exit the file.</w:t>
-      </w:r>
-    </w:p>
-    <w:p>
-      <w:pPr>
-        <w:pStyle w:val="ListParagraph"/>
-        <w:numPr>
-          <w:ilvl w:val="0"/>
-          <w:numId w:val="2"/>
-        </w:numPr>
-        <w:rPr>
-          <w:lang w:val="en-US"/>
-        </w:rPr>
-      </w:pPr>
-      <w:r>
-        <w:rPr>
-          <w:lang w:val="en-US"/>
-        </w:rPr>
-        <w:t xml:space="preserve">Sudo mean super user do. I for insert. Esc + : + </w:t>
-      </w:r>
-      <w:proofErr w:type="spellStart"/>
-      <w:r>
-        <w:rPr>
-          <w:lang w:val="en-US"/>
-        </w:rPr>
-        <w:t>wq</w:t>
-      </w:r>
-      <w:proofErr w:type="spellEnd"/>
-      <w:r>
-        <w:rPr>
-          <w:lang w:val="en-US"/>
-        </w:rPr>
-        <w:t xml:space="preserve"> to exit the file.</w:t>
-      </w:r>
-    </w:p>
-    <w:p>
-      <w:pPr>
-        <w:pStyle w:val="ListParagraph"/>
-        <w:numPr>
-          <w:ilvl w:val="0"/>
-          <w:numId w:val="2"/>
-        </w:numPr>
-        <w:rPr>
-          <w:lang w:val="en-US"/>
-        </w:rPr>
-      </w:pPr>
-      <w:r>
-        <w:rPr>
-          <w:lang w:val="en-US"/>
-        </w:rPr>
         <w:t>For installing nvm on AWS ubuntu:</w:t>
       </w:r>
       <w:r>
@@ -705,13 +673,7 @@
           <w:lang w:val="en-US"/>
         </w:rPr>
         <w:br/>
-        <w:t xml:space="preserve">1. </w:t>
-      </w:r>
-      <w:r>
-        <w:rPr>
-          <w:lang w:val="en-US"/>
-        </w:rPr>
-        <w:t>curl -o- https://raw.githubusercontent.com/nvm-sh/nvm/v0.39.3/install.sh | bash</w:t>
+        <w:t>1. curl -o- https://raw.githubusercontent.com/nvm-sh/nvm/v0.39.3/install.sh | bash</w:t>
       </w:r>
       <w:r>
         <w:rPr>
@@ -1453,6 +1415,7 @@
       </w:pPr>
       <w:r>
         <w:rPr>
+          <w:noProof/>
           <w:color w:val="000000"/>
           <w:kern w:val="0"/>
           <w:lang w:val="en-GB"/>
@@ -2800,6 +2763,7 @@
   <w:style w:type="character" w:default="1" w:styleId="DefaultParagraphFont">
     <w:name w:val="Default Paragraph Font"/>
     <w:uiPriority w:val="1"/>
+    <w:semiHidden/>
     <w:unhideWhenUsed/>
   </w:style>
   <w:style w:type="table" w:default="1" w:styleId="TableNormal">

</xml_diff>